<commit_message>
Listado de Preguntas N°1
</commit_message>
<xml_diff>
--- a/Cuestionario de Preguntas para determinar requerimientos para la Clínica Odontológica Dentomax (N°1).docx
+++ b/Cuestionario de Preguntas para determinar requerimientos para la Clínica Odontológica Dentomax (N°1).docx
@@ -5,33 +5,78 @@
     <w:p>
       <w:pPr>
         <w:jc w:val="center"/>
-      </w:pPr>
-      <w:r>
+        <w:rPr>
+          <w:sz w:val="32"/>
+          <w:szCs w:val="32"/>
+        </w:rPr>
+      </w:pPr>
+      <w:r>
+        <w:rPr>
+          <w:sz w:val="32"/>
+          <w:szCs w:val="32"/>
+        </w:rPr>
         <w:t xml:space="preserve">Cuestionario de </w:t>
       </w:r>
       <w:r>
-        <w:t xml:space="preserve">Preguntas para determinar </w:t>
-      </w:r>
-      <w:r>
-        <w:t xml:space="preserve">requerimientos para la Clínica </w:t>
-      </w:r>
-      <w:r>
-        <w:t>Odontológica</w:t>
-      </w:r>
-      <w:r>
-        <w:t xml:space="preserve"> </w:t>
-      </w:r>
-      <w:proofErr w:type="spellStart"/>
-      <w:r>
-        <w:t>Dentomax</w:t>
-      </w:r>
-      <w:proofErr w:type="spellEnd"/>
-      <w:r>
+        <w:rPr>
+          <w:sz w:val="32"/>
+          <w:szCs w:val="32"/>
+        </w:rPr>
+        <w:t>Preguntas para D</w:t>
+      </w:r>
+      <w:r>
+        <w:rPr>
+          <w:sz w:val="32"/>
+          <w:szCs w:val="32"/>
+        </w:rPr>
+        <w:t xml:space="preserve">eterminar </w:t>
+      </w:r>
+      <w:r>
+        <w:rPr>
+          <w:sz w:val="32"/>
+          <w:szCs w:val="32"/>
+        </w:rPr>
+        <w:t>R</w:t>
+      </w:r>
+      <w:r>
+        <w:rPr>
+          <w:sz w:val="32"/>
+          <w:szCs w:val="32"/>
+        </w:rPr>
+        <w:t xml:space="preserve">equerimientos para la </w:t>
+      </w:r>
+      <w:r>
+        <w:rPr>
+          <w:sz w:val="32"/>
+          <w:szCs w:val="32"/>
+        </w:rPr>
+        <w:t>CLÍNICA ODONTOLÓGICA DENTOMAX</w:t>
+      </w:r>
+      <w:r>
+        <w:rPr>
+          <w:sz w:val="32"/>
+          <w:szCs w:val="32"/>
+        </w:rPr>
         <w:t>.</w:t>
       </w:r>
     </w:p>
     <w:p>
       <w:pPr>
+        <w:rPr>
+          <w:sz w:val="32"/>
+          <w:szCs w:val="32"/>
+        </w:rPr>
+      </w:pPr>
+      <w:r>
+        <w:rPr>
+          <w:sz w:val="32"/>
+          <w:szCs w:val="32"/>
+        </w:rPr>
+        <w:t>Entrevista N°1</w:t>
+      </w:r>
+    </w:p>
+    <w:p>
+      <w:pPr>
         <w:pStyle w:val="Prrafodelista"/>
         <w:numPr>
           <w:ilvl w:val="0"/>
@@ -99,6 +144,23 @@
         </w:numPr>
       </w:pPr>
       <w:r>
+        <w:t>Según Usted, Que nivel de manejo en sistemas computacionales presentan sus empleados Administrativos</w:t>
+      </w:r>
+      <w:proofErr w:type="gramStart"/>
+      <w:r>
+        <w:t>?</w:t>
+      </w:r>
+      <w:proofErr w:type="gramEnd"/>
+    </w:p>
+    <w:p>
+      <w:pPr>
+        <w:pStyle w:val="Prrafodelista"/>
+        <w:numPr>
+          <w:ilvl w:val="0"/>
+          <w:numId w:val="1"/>
+        </w:numPr>
+      </w:pPr>
+      <w:r>
         <w:t>Explique el organigrama de los funcionarios</w:t>
       </w:r>
       <w:proofErr w:type="gramStart"/>
@@ -207,218 +269,419 @@
         </w:numPr>
       </w:pPr>
       <w:r>
-        <w:t xml:space="preserve">Como es el </w:t>
+        <w:t>Como es el Sistema de Pagos</w:t>
+      </w:r>
+      <w:proofErr w:type="gramStart"/>
+      <w:r>
+        <w:t>?</w:t>
+      </w:r>
+      <w:proofErr w:type="gramEnd"/>
+    </w:p>
+    <w:p>
+      <w:pPr>
+        <w:pStyle w:val="Prrafodelista"/>
+        <w:numPr>
+          <w:ilvl w:val="0"/>
+          <w:numId w:val="1"/>
+        </w:numPr>
+      </w:pPr>
+      <w:r>
+        <w:t>Como se Registran los Pagos</w:t>
+      </w:r>
+      <w:proofErr w:type="gramStart"/>
+      <w:r>
+        <w:t>?</w:t>
+      </w:r>
+      <w:proofErr w:type="gramEnd"/>
+    </w:p>
+    <w:p>
+      <w:pPr>
+        <w:pStyle w:val="Prrafodelista"/>
+        <w:numPr>
+          <w:ilvl w:val="0"/>
+          <w:numId w:val="1"/>
+        </w:numPr>
+      </w:pPr>
+      <w:r>
+        <w:t>Como es el Sistema de Toma de Horas</w:t>
+      </w:r>
+      <w:proofErr w:type="gramStart"/>
+      <w:r>
+        <w:t>?.</w:t>
+      </w:r>
+      <w:proofErr w:type="gramEnd"/>
+    </w:p>
+    <w:p>
+      <w:pPr>
+        <w:pStyle w:val="Prrafodelista"/>
+        <w:numPr>
+          <w:ilvl w:val="0"/>
+          <w:numId w:val="1"/>
+        </w:numPr>
+        <w:ind w:left="708" w:hanging="348"/>
+      </w:pPr>
+      <w:r>
+        <w:t>Existen categorías de Horas</w:t>
+      </w:r>
+      <w:proofErr w:type="gramStart"/>
+      <w:r>
+        <w:t>?</w:t>
+      </w:r>
+      <w:proofErr w:type="gramEnd"/>
+      <w:r>
+        <w:t>, como se maneja actualmente?</w:t>
+      </w:r>
+    </w:p>
+    <w:p>
+      <w:pPr>
+        <w:pStyle w:val="Prrafodelista"/>
+        <w:numPr>
+          <w:ilvl w:val="0"/>
+          <w:numId w:val="1"/>
+        </w:numPr>
+        <w:ind w:left="708" w:hanging="348"/>
+      </w:pPr>
+      <w:r>
+        <w:t>Como se confirman las Horas solicitadas por los Pacientes</w:t>
+      </w:r>
+      <w:proofErr w:type="gramStart"/>
+      <w:r>
+        <w:t>?</w:t>
+      </w:r>
+      <w:proofErr w:type="gramEnd"/>
+    </w:p>
+    <w:p>
+      <w:pPr>
+        <w:pStyle w:val="Prrafodelista"/>
+        <w:numPr>
+          <w:ilvl w:val="0"/>
+          <w:numId w:val="1"/>
+        </w:numPr>
+      </w:pPr>
+      <w:r>
+        <w:t>Como es el Sistema de registro de los Pacientes</w:t>
+      </w:r>
+      <w:proofErr w:type="gramStart"/>
+      <w:r>
+        <w:t>?.</w:t>
+      </w:r>
+      <w:proofErr w:type="gramEnd"/>
+    </w:p>
+    <w:p>
+      <w:pPr>
+        <w:pStyle w:val="Prrafodelista"/>
+        <w:numPr>
+          <w:ilvl w:val="0"/>
+          <w:numId w:val="1"/>
+        </w:numPr>
+      </w:pPr>
+      <w:r>
+        <w:t>Mencione que información del paciente es importante para usted.</w:t>
+      </w:r>
+    </w:p>
+    <w:p>
+      <w:pPr>
+        <w:pStyle w:val="Prrafodelista"/>
+        <w:numPr>
+          <w:ilvl w:val="0"/>
+          <w:numId w:val="1"/>
+        </w:numPr>
+      </w:pPr>
+      <w:r>
+        <w:t>Como se realizan los presupuestos para los pacientes</w:t>
+      </w:r>
+      <w:proofErr w:type="gramStart"/>
+      <w:r>
+        <w:t>?</w:t>
+      </w:r>
+      <w:proofErr w:type="gramEnd"/>
+    </w:p>
+    <w:p>
+      <w:pPr>
+        <w:pStyle w:val="Prrafodelista"/>
+        <w:numPr>
+          <w:ilvl w:val="0"/>
+          <w:numId w:val="1"/>
+        </w:numPr>
+      </w:pPr>
+      <w:r>
+        <w:t>Se registran todos los presupuestos de pacientes o Clientes que se realizan</w:t>
+      </w:r>
+      <w:proofErr w:type="gramStart"/>
+      <w:r>
+        <w:t>?</w:t>
+      </w:r>
+      <w:proofErr w:type="gramEnd"/>
+      <w:r>
+        <w:t xml:space="preserve"> Explique.</w:t>
+      </w:r>
+    </w:p>
+    <w:p>
+      <w:pPr>
+        <w:pStyle w:val="Prrafodelista"/>
+        <w:numPr>
+          <w:ilvl w:val="0"/>
+          <w:numId w:val="1"/>
+        </w:numPr>
+      </w:pPr>
+      <w:r>
+        <w:t>Como es el Sistema de Registro de Tratamientos</w:t>
+      </w:r>
+      <w:proofErr w:type="gramStart"/>
+      <w:r>
+        <w:t>?.</w:t>
+      </w:r>
+      <w:proofErr w:type="gramEnd"/>
+    </w:p>
+    <w:p>
+      <w:pPr>
+        <w:pStyle w:val="Prrafodelista"/>
+        <w:numPr>
+          <w:ilvl w:val="0"/>
+          <w:numId w:val="1"/>
+        </w:numPr>
+      </w:pPr>
+      <w:r>
+        <w:t>Como es el sistema de registro de Stock</w:t>
+      </w:r>
+      <w:proofErr w:type="gramStart"/>
+      <w:r>
+        <w:t>?</w:t>
+      </w:r>
+      <w:proofErr w:type="gramEnd"/>
+    </w:p>
+    <w:p>
+      <w:pPr>
+        <w:pStyle w:val="Prrafodelista"/>
+        <w:numPr>
+          <w:ilvl w:val="0"/>
+          <w:numId w:val="1"/>
+        </w:numPr>
+      </w:pPr>
+      <w:r>
+        <w:t>Quien Realiza las labores de Vigilancia del Stock</w:t>
+      </w:r>
+      <w:proofErr w:type="gramStart"/>
+      <w:r>
+        <w:t>?</w:t>
+      </w:r>
+      <w:proofErr w:type="gramEnd"/>
+    </w:p>
+    <w:p>
+      <w:pPr>
+        <w:pStyle w:val="Prrafodelista"/>
+        <w:numPr>
+          <w:ilvl w:val="0"/>
+          <w:numId w:val="1"/>
+        </w:numPr>
+      </w:pPr>
+      <w:r>
+        <w:t>Posee el servicio de Rayos X en la Clínica</w:t>
+      </w:r>
+      <w:proofErr w:type="gramStart"/>
+      <w:r>
+        <w:t>?</w:t>
+      </w:r>
+      <w:proofErr w:type="gramEnd"/>
+    </w:p>
+    <w:p>
+      <w:pPr>
+        <w:pStyle w:val="Prrafodelista"/>
+        <w:numPr>
+          <w:ilvl w:val="0"/>
+          <w:numId w:val="1"/>
+        </w:numPr>
+      </w:pPr>
+      <w:r>
+        <w:t xml:space="preserve">Si su respuesta es </w:t>
+      </w:r>
+      <w:r>
+        <w:t>“</w:t>
       </w:r>
       <w:r>
         <w:rPr>
           <w:color w:val="FF0000"/>
         </w:rPr>
-        <w:t>Sistema de Pagos</w:t>
-      </w:r>
-      <w:proofErr w:type="gramStart"/>
-      <w:r>
+        <w:t>SI</w:t>
+      </w:r>
+      <w:r>
+        <w:t>”</w:t>
+      </w:r>
+      <w:r>
+        <w:t xml:space="preserve"> en la pregunta anterior</w:t>
+      </w:r>
+      <w:r>
+        <w:t>, Se registran las radiografías</w:t>
+      </w:r>
+      <w:r>
+        <w:t xml:space="preserve"> de cada Paciente</w:t>
+      </w:r>
+      <w:proofErr w:type="gramStart"/>
+      <w:r>
+        <w:t>?</w:t>
+      </w:r>
+      <w:proofErr w:type="gramEnd"/>
+      <w:r>
+        <w:t xml:space="preserve"> </w:t>
+      </w:r>
+    </w:p>
+    <w:p>
+      <w:pPr>
+        <w:pStyle w:val="Prrafodelista"/>
+        <w:numPr>
+          <w:ilvl w:val="0"/>
+          <w:numId w:val="1"/>
+        </w:numPr>
+      </w:pPr>
+      <w:r>
+        <w:t>Como se realiza el Registro de la Muestra para implante</w:t>
+      </w:r>
+      <w:proofErr w:type="gramStart"/>
+      <w:r>
+        <w:t>?</w:t>
+      </w:r>
+      <w:proofErr w:type="gramEnd"/>
+    </w:p>
+    <w:p>
+      <w:pPr>
+        <w:pStyle w:val="Prrafodelista"/>
+        <w:numPr>
+          <w:ilvl w:val="0"/>
+          <w:numId w:val="1"/>
+        </w:numPr>
+      </w:pPr>
+      <w:r>
+        <w:t>Posee un único Laboratorio con cual trabaja</w:t>
+      </w:r>
+      <w:proofErr w:type="gramStart"/>
+      <w:r>
+        <w:t>?</w:t>
+      </w:r>
+      <w:proofErr w:type="gramEnd"/>
+      <w:r>
+        <w:t xml:space="preserve"> </w:t>
+      </w:r>
+    </w:p>
+    <w:p>
+      <w:pPr>
+        <w:pStyle w:val="Prrafodelista"/>
+        <w:numPr>
+          <w:ilvl w:val="0"/>
+          <w:numId w:val="1"/>
+        </w:numPr>
+      </w:pPr>
+      <w:r>
+        <w:t>Como es el Sistema de registro de Implantes</w:t>
+      </w:r>
+      <w:proofErr w:type="gramStart"/>
+      <w:r>
+        <w:t>?</w:t>
+      </w:r>
+      <w:proofErr w:type="gramEnd"/>
+    </w:p>
+    <w:p>
+      <w:pPr>
+        <w:pStyle w:val="Prrafodelista"/>
+        <w:numPr>
+          <w:ilvl w:val="0"/>
+          <w:numId w:val="1"/>
+        </w:numPr>
+      </w:pPr>
+      <w:r>
+        <w:t>Como tiene conocimiento de que un implante se encuentra listo para retiro</w:t>
+      </w:r>
+      <w:proofErr w:type="gramStart"/>
+      <w:r>
+        <w:t>?</w:t>
+      </w:r>
+      <w:proofErr w:type="gramEnd"/>
+    </w:p>
+    <w:p>
+      <w:pPr>
+        <w:pStyle w:val="Prrafodelista"/>
+        <w:numPr>
+          <w:ilvl w:val="0"/>
+          <w:numId w:val="1"/>
+        </w:numPr>
+      </w:pPr>
+      <w:r>
+        <w:t>Lleva un registro de Gastos en insumos</w:t>
+      </w:r>
+      <w:proofErr w:type="gramStart"/>
+      <w:r>
+        <w:t>?</w:t>
+      </w:r>
+      <w:proofErr w:type="gramEnd"/>
+    </w:p>
+    <w:p>
+      <w:pPr>
+        <w:pStyle w:val="Prrafodelista"/>
+        <w:numPr>
+          <w:ilvl w:val="0"/>
+          <w:numId w:val="1"/>
+        </w:numPr>
+      </w:pPr>
+      <w:r>
+        <w:t>Como se realizan las recetas médicas</w:t>
+      </w:r>
+      <w:proofErr w:type="gramStart"/>
+      <w:r>
+        <w:t>?</w:t>
+      </w:r>
+      <w:proofErr w:type="gramEnd"/>
+    </w:p>
+    <w:p/>
+    <w:p>
+      <w:r>
+        <w:br w:type="page"/>
+      </w:r>
+    </w:p>
+    <w:p>
+      <w:pPr>
         <w:rPr>
-          <w:color w:val="FF0000"/>
+          <w:sz w:val="32"/>
+          <w:szCs w:val="32"/>
         </w:rPr>
-        <w:t>?</w:t>
-      </w:r>
-      <w:proofErr w:type="gramEnd"/>
-    </w:p>
-    <w:p>
-      <w:pPr>
-        <w:pStyle w:val="Prrafodelista"/>
-        <w:numPr>
-          <w:ilvl w:val="0"/>
-          <w:numId w:val="1"/>
-        </w:numPr>
-      </w:pPr>
-      <w:r>
-        <w:t>Como se Registran los Pagos</w:t>
-      </w:r>
-      <w:proofErr w:type="gramStart"/>
-      <w:r>
-        <w:t>?</w:t>
-      </w:r>
-      <w:proofErr w:type="gramEnd"/>
-    </w:p>
-    <w:p>
-      <w:pPr>
-        <w:pStyle w:val="Prrafodelista"/>
-        <w:numPr>
-          <w:ilvl w:val="0"/>
-          <w:numId w:val="1"/>
-        </w:numPr>
-      </w:pPr>
-      <w:r>
-        <w:t>Como es el Sistema de Toma de Horas</w:t>
-      </w:r>
-      <w:proofErr w:type="gramStart"/>
-      <w:r>
-        <w:t>?.</w:t>
-      </w:r>
-      <w:proofErr w:type="gramEnd"/>
-    </w:p>
-    <w:p>
-      <w:pPr>
-        <w:pStyle w:val="Prrafodelista"/>
-        <w:numPr>
-          <w:ilvl w:val="0"/>
-          <w:numId w:val="1"/>
-        </w:numPr>
-        <w:ind w:left="708" w:hanging="348"/>
-      </w:pPr>
-      <w:r>
-        <w:t>Existen categorías de Horas</w:t>
-      </w:r>
-      <w:proofErr w:type="gramStart"/>
-      <w:r>
-        <w:t>?</w:t>
-      </w:r>
-      <w:proofErr w:type="gramEnd"/>
-      <w:r>
-        <w:t>, como se maneja actualmente?</w:t>
-      </w:r>
-    </w:p>
-    <w:p>
-      <w:pPr>
-        <w:pStyle w:val="Prrafodelista"/>
-        <w:numPr>
-          <w:ilvl w:val="0"/>
-          <w:numId w:val="1"/>
-        </w:numPr>
-      </w:pPr>
-      <w:r>
-        <w:t>Como es el Sistema de registro de los Pacientes</w:t>
-      </w:r>
-      <w:proofErr w:type="gramStart"/>
-      <w:r>
-        <w:t>?.</w:t>
-      </w:r>
-      <w:proofErr w:type="gramEnd"/>
-    </w:p>
-    <w:p>
-      <w:pPr>
-        <w:pStyle w:val="Prrafodelista"/>
-        <w:numPr>
-          <w:ilvl w:val="0"/>
-          <w:numId w:val="1"/>
-        </w:numPr>
-      </w:pPr>
-      <w:r>
-        <w:t>Como es el Sistema de Registro de Tratamientos</w:t>
-      </w:r>
-      <w:proofErr w:type="gramStart"/>
-      <w:r>
-        <w:t>?.</w:t>
-      </w:r>
-      <w:proofErr w:type="gramEnd"/>
-    </w:p>
-    <w:p>
-      <w:pPr>
-        <w:pStyle w:val="Prrafodelista"/>
-        <w:numPr>
-          <w:ilvl w:val="0"/>
-          <w:numId w:val="1"/>
-        </w:numPr>
-      </w:pPr>
-      <w:r>
-        <w:t>Como es el sistema de registro de Stock</w:t>
-      </w:r>
-      <w:proofErr w:type="gramStart"/>
-      <w:r>
-        <w:t>?</w:t>
-      </w:r>
-      <w:proofErr w:type="gramEnd"/>
-    </w:p>
-    <w:p>
-      <w:pPr>
-        <w:pStyle w:val="Prrafodelista"/>
-        <w:numPr>
-          <w:ilvl w:val="0"/>
-          <w:numId w:val="1"/>
-        </w:numPr>
-      </w:pPr>
-      <w:r>
-        <w:t>Posee el servicio de Rayos X en la Clínica</w:t>
-      </w:r>
-      <w:proofErr w:type="gramStart"/>
-      <w:r>
-        <w:t>?</w:t>
-      </w:r>
-      <w:proofErr w:type="gramEnd"/>
-    </w:p>
-    <w:p>
-      <w:pPr>
-        <w:pStyle w:val="Prrafodelista"/>
-        <w:numPr>
-          <w:ilvl w:val="0"/>
-          <w:numId w:val="1"/>
-        </w:numPr>
-      </w:pPr>
-      <w:r>
-        <w:t>Si su respuesta es SI en la pregunta anterior, Se registran las radiografías</w:t>
-      </w:r>
-      <w:proofErr w:type="gramStart"/>
-      <w:r>
-        <w:t>?</w:t>
-      </w:r>
-      <w:proofErr w:type="gramEnd"/>
-      <w:r>
-        <w:t xml:space="preserve"> </w:t>
-      </w:r>
-    </w:p>
-    <w:p>
-      <w:pPr>
-        <w:pStyle w:val="Prrafodelista"/>
-        <w:numPr>
-          <w:ilvl w:val="0"/>
-          <w:numId w:val="1"/>
-        </w:numPr>
-      </w:pPr>
-      <w:r>
-        <w:t>Realizan</w:t>
-      </w:r>
-    </w:p>
-    <w:p>
-      <w:pPr>
-        <w:pStyle w:val="Prrafodelista"/>
-        <w:numPr>
-          <w:ilvl w:val="0"/>
-          <w:numId w:val="1"/>
-        </w:numPr>
-      </w:pPr>
-      <w:r>
-        <w:t>Como es el Sistema de registro de Implantes</w:t>
-      </w:r>
-      <w:proofErr w:type="gramStart"/>
-      <w:r>
-        <w:t>?</w:t>
-      </w:r>
-      <w:proofErr w:type="gramEnd"/>
-    </w:p>
-    <w:p/>
-    <w:p/>
-    <w:p>
-      <w:r>
-        <w:t>Se necesitan fotos en la ficha</w:t>
-      </w:r>
-      <w:proofErr w:type="gramStart"/>
-      <w:r>
-        <w:t>?</w:t>
-      </w:r>
-      <w:proofErr w:type="gramEnd"/>
-    </w:p>
-    <w:p>
-      <w:r>
-        <w:t xml:space="preserve">Alertas de abono insuficiente para atención </w:t>
-      </w:r>
-    </w:p>
-    <w:p>
-      <w:r>
-        <w:t>Solicitud de rayos X en otro laboratorio.</w:t>
-      </w:r>
+      </w:pPr>
+      <w:r>
+        <w:rPr>
+          <w:sz w:val="32"/>
+          <w:szCs w:val="32"/>
+        </w:rPr>
+        <w:lastRenderedPageBreak/>
+        <w:t>Entrevista N°2</w:t>
+      </w:r>
+    </w:p>
+    <w:p>
+      <w:pPr>
+        <w:pStyle w:val="Prrafodelista"/>
+        <w:numPr>
+          <w:ilvl w:val="0"/>
+          <w:numId w:val="2"/>
+        </w:numPr>
+      </w:pPr>
       <w:bookmarkStart w:id="0" w:name="_GoBack"/>
       <w:bookmarkEnd w:id="0"/>
+    </w:p>
+    <w:p>
+      <w:r>
+        <w:t>Se necesitan fotos en la ficha</w:t>
+      </w:r>
+      <w:proofErr w:type="gramStart"/>
+      <w:r>
+        <w:t>?</w:t>
+      </w:r>
+      <w:proofErr w:type="gramEnd"/>
+    </w:p>
+    <w:p>
+      <w:r>
+        <w:t xml:space="preserve">Alertas de abono insuficiente para atención </w:t>
+      </w:r>
+    </w:p>
+    <w:p>
+      <w:r>
+        <w:t>Solicitud de rayos X en otro laboratorio.</w:t>
+      </w:r>
     </w:p>
     <w:sectPr>
       <w:pgSz w:w="12240" w:h="15840"/>
@@ -518,8 +781,97 @@
       </w:pPr>
     </w:lvl>
   </w:abstractNum>
+  <w:abstractNum w:abstractNumId="1">
+    <w:nsid w:val="301A02F2"/>
+    <w:multiLevelType w:val="hybridMultilevel"/>
+    <w:tmpl w:val="70A618F4"/>
+    <w:lvl w:ilvl="0" w:tplc="340A0011">
+      <w:start w:val="1"/>
+      <w:numFmt w:val="decimal"/>
+      <w:lvlText w:val="%1)"/>
+      <w:lvlJc w:val="left"/>
+      <w:pPr>
+        <w:ind w:left="720" w:hanging="360"/>
+      </w:pPr>
+    </w:lvl>
+    <w:lvl w:ilvl="1" w:tplc="340A0019" w:tentative="1">
+      <w:start w:val="1"/>
+      <w:numFmt w:val="lowerLetter"/>
+      <w:lvlText w:val="%2."/>
+      <w:lvlJc w:val="left"/>
+      <w:pPr>
+        <w:ind w:left="1440" w:hanging="360"/>
+      </w:pPr>
+    </w:lvl>
+    <w:lvl w:ilvl="2" w:tplc="340A001B" w:tentative="1">
+      <w:start w:val="1"/>
+      <w:numFmt w:val="lowerRoman"/>
+      <w:lvlText w:val="%3."/>
+      <w:lvlJc w:val="right"/>
+      <w:pPr>
+        <w:ind w:left="2160" w:hanging="180"/>
+      </w:pPr>
+    </w:lvl>
+    <w:lvl w:ilvl="3" w:tplc="340A000F" w:tentative="1">
+      <w:start w:val="1"/>
+      <w:numFmt w:val="decimal"/>
+      <w:lvlText w:val="%4."/>
+      <w:lvlJc w:val="left"/>
+      <w:pPr>
+        <w:ind w:left="2880" w:hanging="360"/>
+      </w:pPr>
+    </w:lvl>
+    <w:lvl w:ilvl="4" w:tplc="340A0019" w:tentative="1">
+      <w:start w:val="1"/>
+      <w:numFmt w:val="lowerLetter"/>
+      <w:lvlText w:val="%5."/>
+      <w:lvlJc w:val="left"/>
+      <w:pPr>
+        <w:ind w:left="3600" w:hanging="360"/>
+      </w:pPr>
+    </w:lvl>
+    <w:lvl w:ilvl="5" w:tplc="340A001B" w:tentative="1">
+      <w:start w:val="1"/>
+      <w:numFmt w:val="lowerRoman"/>
+      <w:lvlText w:val="%6."/>
+      <w:lvlJc w:val="right"/>
+      <w:pPr>
+        <w:ind w:left="4320" w:hanging="180"/>
+      </w:pPr>
+    </w:lvl>
+    <w:lvl w:ilvl="6" w:tplc="340A000F" w:tentative="1">
+      <w:start w:val="1"/>
+      <w:numFmt w:val="decimal"/>
+      <w:lvlText w:val="%7."/>
+      <w:lvlJc w:val="left"/>
+      <w:pPr>
+        <w:ind w:left="5040" w:hanging="360"/>
+      </w:pPr>
+    </w:lvl>
+    <w:lvl w:ilvl="7" w:tplc="340A0019" w:tentative="1">
+      <w:start w:val="1"/>
+      <w:numFmt w:val="lowerLetter"/>
+      <w:lvlText w:val="%8."/>
+      <w:lvlJc w:val="left"/>
+      <w:pPr>
+        <w:ind w:left="5760" w:hanging="360"/>
+      </w:pPr>
+    </w:lvl>
+    <w:lvl w:ilvl="8" w:tplc="340A001B" w:tentative="1">
+      <w:start w:val="1"/>
+      <w:numFmt w:val="lowerRoman"/>
+      <w:lvlText w:val="%9."/>
+      <w:lvlJc w:val="right"/>
+      <w:pPr>
+        <w:ind w:left="6480" w:hanging="180"/>
+      </w:pPr>
+    </w:lvl>
+  </w:abstractNum>
   <w:num w:numId="1">
     <w:abstractNumId w:val="0"/>
+  </w:num>
+  <w:num w:numId="2">
+    <w:abstractNumId w:val="1"/>
   </w:num>
 </w:numbering>
 </file>

</xml_diff>